<commit_message>
Adding some button files (Scratch)
</commit_message>
<xml_diff>
--- a/Plookify/src/Master/Documents/Tables.docx
+++ b/Plookify/src/Master/Documents/Tables.docx
@@ -210,6 +210,20 @@
         </w:rPr>
         <w:t>Play/Pause (no text)</w:t>
       </w:r>
+      <w:r>
+        <w:rPr>
+          <w:lang w:val="en-GB"/>
+        </w:rPr>
+        <w:t xml:space="preserve"> </w:t>
+      </w:r>
+      <w:proofErr w:type="gramStart"/>
+      <w:r>
+        <w:rPr>
+          <w:lang w:val="en-GB"/>
+        </w:rPr>
+        <w:t>Done</w:t>
+      </w:r>
+      <w:proofErr w:type="gramEnd"/>
     </w:p>
     <w:p>
       <w:pPr>
@@ -223,6 +237,12 @@
         </w:rPr>
         <w:t>Restart (circle arrow no text)</w:t>
       </w:r>
+      <w:r>
+        <w:rPr>
+          <w:lang w:val="en-GB"/>
+        </w:rPr>
+        <w:t xml:space="preserve"> </w:t>
+      </w:r>
     </w:p>
     <w:p>
       <w:pPr>
@@ -236,6 +256,20 @@
         </w:rPr>
         <w:t>Fast forward (2 forward arrows no text)</w:t>
       </w:r>
+      <w:r>
+        <w:rPr>
+          <w:lang w:val="en-GB"/>
+        </w:rPr>
+        <w:t xml:space="preserve"> </w:t>
+      </w:r>
+      <w:proofErr w:type="gramStart"/>
+      <w:r>
+        <w:rPr>
+          <w:lang w:val="en-GB"/>
+        </w:rPr>
+        <w:t>Done</w:t>
+      </w:r>
+      <w:proofErr w:type="gramEnd"/>
     </w:p>
     <w:p>
       <w:pPr>
@@ -249,6 +283,20 @@
         </w:rPr>
         <w:t>Rewind (2 backward arrows no text)</w:t>
       </w:r>
+      <w:r>
+        <w:rPr>
+          <w:lang w:val="en-GB"/>
+        </w:rPr>
+        <w:t xml:space="preserve"> </w:t>
+      </w:r>
+      <w:proofErr w:type="gramStart"/>
+      <w:r>
+        <w:rPr>
+          <w:lang w:val="en-GB"/>
+        </w:rPr>
+        <w:t>Done</w:t>
+      </w:r>
+      <w:proofErr w:type="gramEnd"/>
     </w:p>
     <w:p>
       <w:pPr>
@@ -277,6 +325,12 @@
         </w:rPr>
         <w:t>Rename (pencil button)</w:t>
       </w:r>
+      <w:r>
+        <w:rPr>
+          <w:lang w:val="en-GB"/>
+        </w:rPr>
+        <w:t xml:space="preserve"> </w:t>
+      </w:r>
     </w:p>
     <w:p>
       <w:pPr>
@@ -303,6 +357,12 @@
         </w:rPr>
         <w:t>Add to playlist (+ button)</w:t>
       </w:r>
+      <w:r>
+        <w:rPr>
+          <w:lang w:val="en-GB"/>
+        </w:rPr>
+        <w:t xml:space="preserve"> </w:t>
+      </w:r>
     </w:p>
     <w:p>
       <w:pPr>
@@ -355,6 +415,12 @@
         </w:rPr>
         <w:t>Login &amp; Signup (text)</w:t>
       </w:r>
+      <w:r>
+        <w:rPr>
+          <w:lang w:val="en-GB"/>
+        </w:rPr>
+        <w:t xml:space="preserve"> </w:t>
+      </w:r>
     </w:p>
     <w:p>
       <w:pPr>
@@ -368,6 +434,12 @@
         </w:rPr>
         <w:t>Close app (button)</w:t>
       </w:r>
+      <w:r>
+        <w:rPr>
+          <w:lang w:val="en-GB"/>
+        </w:rPr>
+        <w:t xml:space="preserve"> </w:t>
+      </w:r>
     </w:p>
     <w:p>
       <w:pPr>
@@ -381,6 +453,12 @@
         </w:rPr>
         <w:t>Logout (button &amp; text)</w:t>
       </w:r>
+      <w:r>
+        <w:rPr>
+          <w:lang w:val="en-GB"/>
+        </w:rPr>
+        <w:t xml:space="preserve"> </w:t>
+      </w:r>
     </w:p>
     <w:p>
       <w:pPr>
@@ -394,6 +472,12 @@
         </w:rPr>
         <w:t>Add Friend (+ button)</w:t>
       </w:r>
+      <w:r>
+        <w:rPr>
+          <w:lang w:val="en-GB"/>
+        </w:rPr>
+        <w:t xml:space="preserve"> </w:t>
+      </w:r>
     </w:p>
     <w:p>
       <w:pPr>
@@ -406,61 +490,93 @@
           <w:lang w:val="en-GB"/>
         </w:rPr>
         <w:t>Remove Friend (x button)</w:t>
+      </w:r>
+      <w:r>
+        <w:rPr>
+          <w:lang w:val="en-GB"/>
+        </w:rPr>
+        <w:t xml:space="preserve"> </w:t>
+      </w:r>
+    </w:p>
+    <w:p>
+      <w:pPr>
+        <w:rPr>
+          <w:lang w:val="en-GB"/>
+        </w:rPr>
+      </w:pPr>
+      <w:r>
+        <w:rPr>
+          <w:lang w:val="en-GB"/>
+        </w:rPr>
+        <w:t>Setting (bolt button)</w:t>
+      </w:r>
+      <w:r>
+        <w:rPr>
+          <w:lang w:val="en-GB"/>
+        </w:rPr>
+        <w:t xml:space="preserve"> </w:t>
+      </w:r>
+    </w:p>
+    <w:p>
+      <w:pPr>
+        <w:rPr>
+          <w:lang w:val="en-GB"/>
+        </w:rPr>
+      </w:pPr>
+      <w:r>
+        <w:rPr>
+          <w:lang w:val="en-GB"/>
+        </w:rPr>
+        <w:t>Menu (button)</w:t>
+      </w:r>
+      <w:r>
+        <w:rPr>
+          <w:lang w:val="en-GB"/>
+        </w:rPr>
+        <w:t xml:space="preserve"> </w:t>
+      </w:r>
+    </w:p>
+    <w:p>
+      <w:pPr>
+        <w:rPr>
+          <w:lang w:val="en-GB"/>
+        </w:rPr>
+      </w:pPr>
+      <w:r>
+        <w:rPr>
+          <w:lang w:val="en-GB"/>
+        </w:rPr>
+        <w:t>Subscribe (button)</w:t>
+      </w:r>
+      <w:r>
+        <w:rPr>
+          <w:lang w:val="en-GB"/>
+        </w:rPr>
+        <w:t xml:space="preserve"> </w:t>
+      </w:r>
+      <w:proofErr w:type="gramStart"/>
+      <w:r>
+        <w:rPr>
+          <w:lang w:val="en-GB"/>
+        </w:rPr>
+        <w:t>Done</w:t>
+      </w:r>
+      <w:proofErr w:type="gramEnd"/>
+    </w:p>
+    <w:p>
+      <w:pPr>
+        <w:rPr>
+          <w:lang w:val="en-GB"/>
+        </w:rPr>
+      </w:pPr>
+      <w:r>
+        <w:rPr>
+          <w:lang w:val="en-GB"/>
+        </w:rPr>
+        <w:t>Premium (button)</w:t>
       </w:r>
       <w:bookmarkStart w:id="0" w:name="_GoBack"/>
       <w:bookmarkEnd w:id="0"/>
-    </w:p>
-    <w:p>
-      <w:pPr>
-        <w:rPr>
-          <w:lang w:val="en-GB"/>
-        </w:rPr>
-      </w:pPr>
-      <w:r>
-        <w:rPr>
-          <w:lang w:val="en-GB"/>
-        </w:rPr>
-        <w:t>Setting (bolt button)</w:t>
-      </w:r>
-    </w:p>
-    <w:p>
-      <w:pPr>
-        <w:rPr>
-          <w:lang w:val="en-GB"/>
-        </w:rPr>
-      </w:pPr>
-      <w:r>
-        <w:rPr>
-          <w:lang w:val="en-GB"/>
-        </w:rPr>
-        <w:t>Menu (button)</w:t>
-      </w:r>
-    </w:p>
-    <w:p>
-      <w:pPr>
-        <w:rPr>
-          <w:lang w:val="en-GB"/>
-        </w:rPr>
-      </w:pPr>
-      <w:r>
-        <w:rPr>
-          <w:lang w:val="en-GB"/>
-        </w:rPr>
-        <w:t>Subscribe (button)</w:t>
-      </w:r>
-    </w:p>
-    <w:p>
-      <w:pPr>
-        <w:rPr>
-          <w:lang w:val="en-GB"/>
-        </w:rPr>
-      </w:pPr>
-      <w:r>
-        <w:rPr>
-          <w:lang w:val="en-GB"/>
-        </w:rPr>
-        <w:t>Premium (button)</w:t>
-      </w:r>
     </w:p>
     <w:p>
       <w:pPr>

</xml_diff>